<commit_message>
Update GS3M PoE datasheet
</commit_message>
<xml_diff>
--- a/word/datasheet_gs3m_poe.docx
+++ b/word/datasheet_gs3m_poe.docx
@@ -20,7 +20,7 @@
         <w:rPr>
           <w:noProof/>
         </w:rPr>
-        <w:pict w14:anchorId="69D26FA9">
+        <w:pict w14:anchorId="67F6C2F0">
           <v:shapetype id="_x0000_t202" coordsize="21600,21600" o:spt="202" path="m,l,21600r21600,l21600,xe">
             <v:stroke joinstyle="miter"/>
             <v:path gradientshapeok="t" o:connecttype="rect"/>
@@ -502,7 +502,13 @@
           </w:tcPr>
           <w:p>
             <w:r>
-              <w:t>PoE (2.5W)</w:t>
+              <w:t>PoE</w:t>
+            </w:r>
+            <w:r>
+              <w:t xml:space="preserve"> 802.3af</w:t>
+            </w:r>
+            <w:r>
+              <w:t xml:space="preserve"> (2.5W)</w:t>
             </w:r>
           </w:p>
         </w:tc>
@@ -1687,6 +1693,11 @@
       <w:bookmarkEnd w:id="3"/>
     </w:p>
     <w:p>
+      <w:r>
+        <w:t>20251204 – Initial release.</w:t>
+      </w:r>
+    </w:p>
+    <w:p>
       <w:pPr>
         <w:sectPr>
           <w:type w:val="continuous"/>
@@ -1698,7 +1709,7 @@
         </w:sectPr>
       </w:pPr>
       <w:r>
-        <w:t>20251204 – Initial release.</w:t>
+        <w:t>20251224 – Fix typos and add PoE spec.</w:t>
       </w:r>
     </w:p>
     <w:p>
@@ -2181,7 +2192,7 @@
           <w:rPr>
             <w:rStyle w:val="Hyperlink"/>
           </w:rPr>
-          <w:t>CAT6 Outdoor Ethernet Cable, 23 AWG Pure Coper, Waterproof Direct-Burial UV Resistant, 50ft</w:t>
+          <w:t>CAT6 Outdoor Ethernet Cable, 23 AWG Pure Copper, Waterproof Direct-Burial UV Resistant, 50ft</w:t>
         </w:r>
       </w:hyperlink>
     </w:p>
@@ -2759,6 +2770,9 @@
     </w:p>
     <w:p>
       <w:r>
+        <w:rPr>
+          <w:noProof/>
+        </w:rPr>
         <w:drawing>
           <wp:inline distT="0" distB="0" distL="0" distR="0" wp14:anchorId="17379B7E" wp14:editId="4D52C501">
             <wp:extent cx="6858000" cy="3249930"/>
@@ -2873,6 +2887,9 @@
         <w:jc w:val="center"/>
       </w:pPr>
       <w:r>
+        <w:rPr>
+          <w:noProof/>
+        </w:rPr>
         <w:drawing>
           <wp:inline distT="0" distB="0" distL="0" distR="0" wp14:anchorId="6F0DA0F1" wp14:editId="3CCBC064">
             <wp:extent cx="4959126" cy="4680585"/>
@@ -2983,7 +3000,7 @@
         <w:noProof/>
         <w:color w:val="FFFFFF" w:themeColor="background1"/>
       </w:rPr>
-      <w:pict w14:anchorId="235FEEB8">
+      <w:pict w14:anchorId="7E5D0EB6">
         <v:rect id="_x0000_s1026" alt="" style="position:absolute;left:0;text-align:left;margin-left:-82.1pt;margin-top:.05pt;width:664.9pt;height:84.5pt;z-index:-251657728;mso-wrap-edited:f;mso-width-percent:0;mso-height-percent:0;mso-width-percent:0;mso-height-percent:0" fillcolor="#00ad4d" stroked="f"/>
       </w:pict>
     </w:r>
@@ -3194,7 +3211,7 @@
         <w:noProof/>
         <w:color w:val="FFFFFF" w:themeColor="background1"/>
       </w:rPr>
-      <w:pict w14:anchorId="38F4CED3">
+      <w:pict w14:anchorId="68B5A62C">
         <v:rect id="_x0000_s1025" alt="" style="position:absolute;left:0;text-align:left;margin-left:-82.1pt;margin-top:.05pt;width:664.9pt;height:84.5pt;z-index:-251655680;mso-wrap-edited:f;mso-width-percent:0;mso-height-percent:0;mso-width-percent:0;mso-height-percent:0" fillcolor="#00ad4d" stroked="f"/>
       </w:pict>
     </w:r>
@@ -3373,7 +3390,13 @@
       <w:rPr>
         <w:color w:val="FFFFFF" w:themeColor="background1"/>
       </w:rPr>
-      <w:t>1204</w:t>
+      <w:t>12</w:t>
+    </w:r>
+    <w:r>
+      <w:rPr>
+        <w:color w:val="FFFFFF" w:themeColor="background1"/>
+      </w:rPr>
+      <w:t>24</w:t>
     </w:r>
   </w:p>
 </w:ftr>

</xml_diff>

<commit_message>
Update GS3M PoE datasheet packing list and add back ADSBee logo
</commit_message>
<xml_diff>
--- a/word/datasheet_gs3m_poe.docx
+++ b/word/datasheet_gs3m_poe.docx
@@ -20,7 +20,7 @@
         <w:rPr>
           <w:noProof/>
         </w:rPr>
-        <w:pict w14:anchorId="67F6C2F0">
+        <w:pict w14:anchorId="6911D5EC">
           <v:shapetype id="_x0000_t202" coordsize="21600,21600" o:spt="202" path="m,l,21600r21600,l21600,xe">
             <v:stroke joinstyle="miter"/>
             <v:path gradientshapeok="t" o:connecttype="rect"/>
@@ -1698,6 +1698,11 @@
       </w:r>
     </w:p>
     <w:p>
+      <w:r>
+        <w:t>20251224 – Fix typos and add PoE spec.</w:t>
+      </w:r>
+    </w:p>
+    <w:p>
       <w:pPr>
         <w:sectPr>
           <w:type w:val="continuous"/>
@@ -1709,7 +1714,7 @@
         </w:sectPr>
       </w:pPr>
       <w:r>
-        <w:t>20251224 – Fix typos and add PoE spec.</w:t>
+        <w:t>20251225 – Add M5 hardware to packing list.</w:t>
       </w:r>
     </w:p>
     <w:p>
@@ -1737,6 +1742,42 @@
       </w:pPr>
       <w:r>
         <w:t>1x ADSBee GS3M PoE</w:t>
+      </w:r>
+    </w:p>
+    <w:p>
+      <w:pPr>
+        <w:pStyle w:val="ListParagraph"/>
+        <w:numPr>
+          <w:ilvl w:val="1"/>
+          <w:numId w:val="48"/>
+        </w:numPr>
+      </w:pPr>
+      <w:r>
+        <w:t>4x M5x10mm Socket Head Cap Screw</w:t>
+      </w:r>
+    </w:p>
+    <w:p>
+      <w:pPr>
+        <w:pStyle w:val="ListParagraph"/>
+        <w:numPr>
+          <w:ilvl w:val="1"/>
+          <w:numId w:val="48"/>
+        </w:numPr>
+      </w:pPr>
+      <w:r>
+        <w:t>4x M5 Spring Washer</w:t>
+      </w:r>
+    </w:p>
+    <w:p>
+      <w:pPr>
+        <w:pStyle w:val="ListParagraph"/>
+        <w:numPr>
+          <w:ilvl w:val="0"/>
+          <w:numId w:val="48"/>
+        </w:numPr>
+      </w:pPr>
+      <w:r>
+        <w:t>M5 Allen Key</w:t>
       </w:r>
     </w:p>
     <w:p>
@@ -3000,7 +3041,7 @@
         <w:noProof/>
         <w:color w:val="FFFFFF" w:themeColor="background1"/>
       </w:rPr>
-      <w:pict w14:anchorId="7E5D0EB6">
+      <w:pict w14:anchorId="1FD00309">
         <v:rect id="_x0000_s1026" alt="" style="position:absolute;left:0;text-align:left;margin-left:-82.1pt;margin-top:.05pt;width:664.9pt;height:84.5pt;z-index:-251657728;mso-wrap-edited:f;mso-width-percent:0;mso-height-percent:0;mso-width-percent:0;mso-height-percent:0" fillcolor="#00ad4d" stroked="f"/>
       </w:pict>
     </w:r>
@@ -3211,7 +3252,7 @@
         <w:noProof/>
         <w:color w:val="FFFFFF" w:themeColor="background1"/>
       </w:rPr>
-      <w:pict w14:anchorId="68B5A62C">
+      <w:pict w14:anchorId="07A97F16">
         <v:rect id="_x0000_s1025" alt="" style="position:absolute;left:0;text-align:left;margin-left:-82.1pt;margin-top:.05pt;width:664.9pt;height:84.5pt;z-index:-251655680;mso-wrap-edited:f;mso-width-percent:0;mso-height-percent:0;mso-width-percent:0;mso-height-percent:0" fillcolor="#00ad4d" stroked="f"/>
       </w:pict>
     </w:r>
@@ -3396,7 +3437,13 @@
       <w:rPr>
         <w:color w:val="FFFFFF" w:themeColor="background1"/>
       </w:rPr>
-      <w:t>24</w:t>
+      <w:t>2</w:t>
+    </w:r>
+    <w:r>
+      <w:rPr>
+        <w:color w:val="FFFFFF" w:themeColor="background1"/>
+      </w:rPr>
+      <w:t>5</w:t>
     </w:r>
   </w:p>
 </w:ftr>

</xml_diff>

<commit_message>
John/update gs3m datasheet (#126)
* Update GS3M PoE datasheet

* Update GS3M PoE datasheet packing list and add back ADSBee logo

* Add device pictures to README.md
</commit_message>
<xml_diff>
--- a/word/datasheet_gs3m_poe.docx
+++ b/word/datasheet_gs3m_poe.docx
@@ -20,7 +20,7 @@
         <w:rPr>
           <w:noProof/>
         </w:rPr>
-        <w:pict w14:anchorId="69D26FA9">
+        <w:pict w14:anchorId="6911D5EC">
           <v:shapetype id="_x0000_t202" coordsize="21600,21600" o:spt="202" path="m,l,21600r21600,l21600,xe">
             <v:stroke joinstyle="miter"/>
             <v:path gradientshapeok="t" o:connecttype="rect"/>
@@ -502,7 +502,13 @@
           </w:tcPr>
           <w:p>
             <w:r>
-              <w:t>PoE (2.5W)</w:t>
+              <w:t>PoE</w:t>
+            </w:r>
+            <w:r>
+              <w:t xml:space="preserve"> 802.3af</w:t>
+            </w:r>
+            <w:r>
+              <w:t xml:space="preserve"> (2.5W)</w:t>
             </w:r>
           </w:p>
         </w:tc>
@@ -1687,6 +1693,16 @@
       <w:bookmarkEnd w:id="3"/>
     </w:p>
     <w:p>
+      <w:r>
+        <w:t>20251204 – Initial release.</w:t>
+      </w:r>
+    </w:p>
+    <w:p>
+      <w:r>
+        <w:t>20251224 – Fix typos and add PoE spec.</w:t>
+      </w:r>
+    </w:p>
+    <w:p>
       <w:pPr>
         <w:sectPr>
           <w:type w:val="continuous"/>
@@ -1698,7 +1714,7 @@
         </w:sectPr>
       </w:pPr>
       <w:r>
-        <w:t>20251204 – Initial release.</w:t>
+        <w:t>20251225 – Add M5 hardware to packing list.</w:t>
       </w:r>
     </w:p>
     <w:p>
@@ -1726,6 +1742,42 @@
       </w:pPr>
       <w:r>
         <w:t>1x ADSBee GS3M PoE</w:t>
+      </w:r>
+    </w:p>
+    <w:p>
+      <w:pPr>
+        <w:pStyle w:val="ListParagraph"/>
+        <w:numPr>
+          <w:ilvl w:val="1"/>
+          <w:numId w:val="48"/>
+        </w:numPr>
+      </w:pPr>
+      <w:r>
+        <w:t>4x M5x10mm Socket Head Cap Screw</w:t>
+      </w:r>
+    </w:p>
+    <w:p>
+      <w:pPr>
+        <w:pStyle w:val="ListParagraph"/>
+        <w:numPr>
+          <w:ilvl w:val="1"/>
+          <w:numId w:val="48"/>
+        </w:numPr>
+      </w:pPr>
+      <w:r>
+        <w:t>4x M5 Spring Washer</w:t>
+      </w:r>
+    </w:p>
+    <w:p>
+      <w:pPr>
+        <w:pStyle w:val="ListParagraph"/>
+        <w:numPr>
+          <w:ilvl w:val="0"/>
+          <w:numId w:val="48"/>
+        </w:numPr>
+      </w:pPr>
+      <w:r>
+        <w:t>M5 Allen Key</w:t>
       </w:r>
     </w:p>
     <w:p>
@@ -2181,7 +2233,7 @@
           <w:rPr>
             <w:rStyle w:val="Hyperlink"/>
           </w:rPr>
-          <w:t>CAT6 Outdoor Ethernet Cable, 23 AWG Pure Coper, Waterproof Direct-Burial UV Resistant, 50ft</w:t>
+          <w:t>CAT6 Outdoor Ethernet Cable, 23 AWG Pure Copper, Waterproof Direct-Burial UV Resistant, 50ft</w:t>
         </w:r>
       </w:hyperlink>
     </w:p>
@@ -2759,6 +2811,9 @@
     </w:p>
     <w:p>
       <w:r>
+        <w:rPr>
+          <w:noProof/>
+        </w:rPr>
         <w:drawing>
           <wp:inline distT="0" distB="0" distL="0" distR="0" wp14:anchorId="17379B7E" wp14:editId="4D52C501">
             <wp:extent cx="6858000" cy="3249930"/>
@@ -2873,6 +2928,9 @@
         <w:jc w:val="center"/>
       </w:pPr>
       <w:r>
+        <w:rPr>
+          <w:noProof/>
+        </w:rPr>
         <w:drawing>
           <wp:inline distT="0" distB="0" distL="0" distR="0" wp14:anchorId="6F0DA0F1" wp14:editId="3CCBC064">
             <wp:extent cx="4959126" cy="4680585"/>
@@ -2983,7 +3041,7 @@
         <w:noProof/>
         <w:color w:val="FFFFFF" w:themeColor="background1"/>
       </w:rPr>
-      <w:pict w14:anchorId="235FEEB8">
+      <w:pict w14:anchorId="1FD00309">
         <v:rect id="_x0000_s1026" alt="" style="position:absolute;left:0;text-align:left;margin-left:-82.1pt;margin-top:.05pt;width:664.9pt;height:84.5pt;z-index:-251657728;mso-wrap-edited:f;mso-width-percent:0;mso-height-percent:0;mso-width-percent:0;mso-height-percent:0" fillcolor="#00ad4d" stroked="f"/>
       </w:pict>
     </w:r>
@@ -3194,7 +3252,7 @@
         <w:noProof/>
         <w:color w:val="FFFFFF" w:themeColor="background1"/>
       </w:rPr>
-      <w:pict w14:anchorId="38F4CED3">
+      <w:pict w14:anchorId="07A97F16">
         <v:rect id="_x0000_s1025" alt="" style="position:absolute;left:0;text-align:left;margin-left:-82.1pt;margin-top:.05pt;width:664.9pt;height:84.5pt;z-index:-251655680;mso-wrap-edited:f;mso-width-percent:0;mso-height-percent:0;mso-width-percent:0;mso-height-percent:0" fillcolor="#00ad4d" stroked="f"/>
       </w:pict>
     </w:r>
@@ -3373,7 +3431,19 @@
       <w:rPr>
         <w:color w:val="FFFFFF" w:themeColor="background1"/>
       </w:rPr>
-      <w:t>1204</w:t>
+      <w:t>12</w:t>
+    </w:r>
+    <w:r>
+      <w:rPr>
+        <w:color w:val="FFFFFF" w:themeColor="background1"/>
+      </w:rPr>
+      <w:t>2</w:t>
+    </w:r>
+    <w:r>
+      <w:rPr>
+        <w:color w:val="FFFFFF" w:themeColor="background1"/>
+      </w:rPr>
+      <w:t>5</w:t>
     </w:r>
   </w:p>
 </w:ftr>

</xml_diff>

<commit_message>
Add datasheet for m1090 eval board, add cc1312 shutdown delay
</commit_message>
<xml_diff>
--- a/word/datasheet_gs3m_poe.docx
+++ b/word/datasheet_gs3m_poe.docx
@@ -20,7 +20,7 @@
         <w:rPr>
           <w:noProof/>
         </w:rPr>
-        <w:pict w14:anchorId="6911D5EC">
+        <w:pict w14:anchorId="3187942C">
           <v:shapetype id="_x0000_t202" coordsize="21600,21600" o:spt="202" path="m,l,21600r21600,l21600,xe">
             <v:stroke joinstyle="miter"/>
             <v:path gradientshapeok="t" o:connecttype="rect"/>
@@ -2777,19 +2777,30 @@
       </w:r>
     </w:p>
     <w:p>
-      <w:r>
-        <w:br w:type="page"/>
-      </w:r>
-    </w:p>
-    <w:p>
       <w:pPr>
         <w:pStyle w:val="Heading1"/>
         <w:numPr>
           <w:ilvl w:val="0"/>
           <w:numId w:val="49"/>
         </w:numPr>
+        <w:sectPr>
+          <w:pgSz w:w="12240" w:h="15840"/>
+          <w:pgMar w:top="720" w:right="720" w:bottom="720" w:left="720" w:header="288" w:footer="288" w:gutter="0"/>
+          <w:cols w:space="720"/>
+          <w:titlePg/>
+          <w:docGrid w:linePitch="360"/>
+        </w:sectPr>
       </w:pPr>
       <w:bookmarkStart w:id="9" w:name="_Toc215752184"/>
+    </w:p>
+    <w:p>
+      <w:pPr>
+        <w:pStyle w:val="Heading1"/>
+        <w:numPr>
+          <w:ilvl w:val="0"/>
+          <w:numId w:val="49"/>
+        </w:numPr>
+      </w:pPr>
       <w:r>
         <w:lastRenderedPageBreak/>
         <w:t>Installation</w:t>
@@ -3041,7 +3052,7 @@
         <w:noProof/>
         <w:color w:val="FFFFFF" w:themeColor="background1"/>
       </w:rPr>
-      <w:pict w14:anchorId="1FD00309">
+      <w:pict w14:anchorId="1C19D01B">
         <v:rect id="_x0000_s1026" alt="" style="position:absolute;left:0;text-align:left;margin-left:-82.1pt;margin-top:.05pt;width:664.9pt;height:84.5pt;z-index:-251657728;mso-wrap-edited:f;mso-width-percent:0;mso-height-percent:0;mso-width-percent:0;mso-height-percent:0" fillcolor="#00ad4d" stroked="f"/>
       </w:pict>
     </w:r>
@@ -3252,7 +3263,7 @@
         <w:noProof/>
         <w:color w:val="FFFFFF" w:themeColor="background1"/>
       </w:rPr>
-      <w:pict w14:anchorId="07A97F16">
+      <w:pict w14:anchorId="7AD79429">
         <v:rect id="_x0000_s1025" alt="" style="position:absolute;left:0;text-align:left;margin-left:-82.1pt;margin-top:.05pt;width:664.9pt;height:84.5pt;z-index:-251655680;mso-wrap-edited:f;mso-width-percent:0;mso-height-percent:0;mso-width-percent:0;mso-height-percent:0" fillcolor="#00ad4d" stroked="f"/>
       </w:pict>
     </w:r>

</xml_diff>

<commit_message>
Add datasheet for m1090 eval board, add cc1312 shutdown delay (#129)
</commit_message>
<xml_diff>
--- a/word/datasheet_gs3m_poe.docx
+++ b/word/datasheet_gs3m_poe.docx
@@ -20,7 +20,7 @@
         <w:rPr>
           <w:noProof/>
         </w:rPr>
-        <w:pict w14:anchorId="6911D5EC">
+        <w:pict w14:anchorId="3187942C">
           <v:shapetype id="_x0000_t202" coordsize="21600,21600" o:spt="202" path="m,l,21600r21600,l21600,xe">
             <v:stroke joinstyle="miter"/>
             <v:path gradientshapeok="t" o:connecttype="rect"/>
@@ -2777,19 +2777,30 @@
       </w:r>
     </w:p>
     <w:p>
-      <w:r>
-        <w:br w:type="page"/>
-      </w:r>
-    </w:p>
-    <w:p>
       <w:pPr>
         <w:pStyle w:val="Heading1"/>
         <w:numPr>
           <w:ilvl w:val="0"/>
           <w:numId w:val="49"/>
         </w:numPr>
+        <w:sectPr>
+          <w:pgSz w:w="12240" w:h="15840"/>
+          <w:pgMar w:top="720" w:right="720" w:bottom="720" w:left="720" w:header="288" w:footer="288" w:gutter="0"/>
+          <w:cols w:space="720"/>
+          <w:titlePg/>
+          <w:docGrid w:linePitch="360"/>
+        </w:sectPr>
       </w:pPr>
       <w:bookmarkStart w:id="9" w:name="_Toc215752184"/>
+    </w:p>
+    <w:p>
+      <w:pPr>
+        <w:pStyle w:val="Heading1"/>
+        <w:numPr>
+          <w:ilvl w:val="0"/>
+          <w:numId w:val="49"/>
+        </w:numPr>
+      </w:pPr>
       <w:r>
         <w:lastRenderedPageBreak/>
         <w:t>Installation</w:t>
@@ -3041,7 +3052,7 @@
         <w:noProof/>
         <w:color w:val="FFFFFF" w:themeColor="background1"/>
       </w:rPr>
-      <w:pict w14:anchorId="1FD00309">
+      <w:pict w14:anchorId="1C19D01B">
         <v:rect id="_x0000_s1026" alt="" style="position:absolute;left:0;text-align:left;margin-left:-82.1pt;margin-top:.05pt;width:664.9pt;height:84.5pt;z-index:-251657728;mso-wrap-edited:f;mso-width-percent:0;mso-height-percent:0;mso-width-percent:0;mso-height-percent:0" fillcolor="#00ad4d" stroked="f"/>
       </w:pict>
     </w:r>
@@ -3252,7 +3263,7 @@
         <w:noProof/>
         <w:color w:val="FFFFFF" w:themeColor="background1"/>
       </w:rPr>
-      <w:pict w14:anchorId="07A97F16">
+      <w:pict w14:anchorId="7AD79429">
         <v:rect id="_x0000_s1025" alt="" style="position:absolute;left:0;text-align:left;margin-left:-82.1pt;margin-top:.05pt;width:664.9pt;height:84.5pt;z-index:-251655680;mso-wrap-edited:f;mso-width-percent:0;mso-height-percent:0;mso-width-percent:0;mso-height-percent:0" fillcolor="#00ad4d" stroked="f"/>
       </w:pict>
     </w:r>

</xml_diff>